<commit_message>
Remise en place des fichiers
</commit_message>
<xml_diff>
--- a/documentation/3_Documentation_Projet.docx
+++ b/documentation/3_Documentation_Projet.docx
@@ -266,11 +266,19 @@
         </w:rPr>
         <w:t xml:space="preserve">Nom du candidat : </w:t>
       </w:r>
-      <w:r>
-        <w:rPr>
-          <w:lang w:val="fr-CH"/>
-        </w:rPr>
-        <w:t>Fejzaj Leon</w:t>
+      <w:proofErr w:type="spellStart"/>
+      <w:r>
+        <w:rPr>
+          <w:lang w:val="fr-CH"/>
+        </w:rPr>
+        <w:t>Fejzaj</w:t>
+      </w:r>
+      <w:proofErr w:type="spellEnd"/>
+      <w:r>
+        <w:rPr>
+          <w:lang w:val="fr-CH"/>
+        </w:rPr>
+        <w:t xml:space="preserve"> Leon</w:t>
       </w:r>
       <w:r>
         <w:rPr>
@@ -279,11 +287,19 @@
         </w:rPr>
         <w:t xml:space="preserve"> / </w:t>
       </w:r>
-      <w:r>
-        <w:rPr>
-          <w:lang w:val="fr-CH"/>
-        </w:rPr>
-        <w:t>Crausaz Jules</w:t>
+      <w:proofErr w:type="spellStart"/>
+      <w:r>
+        <w:rPr>
+          <w:lang w:val="fr-CH"/>
+        </w:rPr>
+        <w:t>Crausaz</w:t>
+      </w:r>
+      <w:proofErr w:type="spellEnd"/>
+      <w:r>
+        <w:rPr>
+          <w:lang w:val="fr-CH"/>
+        </w:rPr>
+        <w:t xml:space="preserve"> Jules</w:t>
       </w:r>
       <w:r>
         <w:rPr>
@@ -342,6 +358,7 @@
         </w:rPr>
         <w:t>« </w:t>
       </w:r>
+      <w:proofErr w:type="spellStart"/>
       <w:r>
         <w:rPr>
           <w:rFonts w:cs="Arial"/>
@@ -351,6 +368,7 @@
         </w:rPr>
         <w:t>SpeleoThink</w:t>
       </w:r>
+      <w:proofErr w:type="spellEnd"/>
       <w:r>
         <w:rPr>
           <w:rFonts w:cs="Arial"/>
@@ -3283,7 +3301,21 @@
         <w:rPr>
           <w:lang w:val="fr-CH"/>
         </w:rPr>
-        <w:t>Le Product Owner fixe les priorités.</w:t>
+        <w:t xml:space="preserve">Le Product </w:t>
+      </w:r>
+      <w:proofErr w:type="spellStart"/>
+      <w:r>
+        <w:rPr>
+          <w:lang w:val="fr-CH"/>
+        </w:rPr>
+        <w:t>Owner</w:t>
+      </w:r>
+      <w:proofErr w:type="spellEnd"/>
+      <w:r>
+        <w:rPr>
+          <w:lang w:val="fr-CH"/>
+        </w:rPr>
+        <w:t xml:space="preserve"> fixe les priorités.</w:t>
       </w:r>
     </w:p>
     <w:p>
@@ -3333,7 +3365,21 @@
         <w:rPr>
           <w:lang w:val="fr-CH"/>
         </w:rPr>
-        <w:t>Des réunions régulières (daily, revue, rétrospective) permettent de suivre l’avancement et d’améliorer l’organisation.</w:t>
+        <w:t>Des réunions régulières (</w:t>
+      </w:r>
+      <w:proofErr w:type="spellStart"/>
+      <w:r>
+        <w:rPr>
+          <w:lang w:val="fr-CH"/>
+        </w:rPr>
+        <w:t>daily</w:t>
+      </w:r>
+      <w:proofErr w:type="spellEnd"/>
+      <w:r>
+        <w:rPr>
+          <w:lang w:val="fr-CH"/>
+        </w:rPr>
+        <w:t>, revue, rétrospective) permettent de suivre l’avancement et d’améliorer l’organisation.</w:t>
       </w:r>
     </w:p>
     <w:p>
@@ -3375,35 +3421,73 @@
           <w:sz w:val="22"/>
           <w:lang w:eastAsia="de-DE"/>
         </w:rPr>
-        <w:t>Product Owner : Leon Fejzaj</w:t>
-      </w:r>
+        <w:t xml:space="preserve">Product </w:t>
+      </w:r>
+      <w:proofErr w:type="spellStart"/>
       <w:r>
         <w:rPr>
           <w:rFonts w:ascii="Arial" w:hAnsi="Arial"/>
           <w:sz w:val="22"/>
           <w:lang w:eastAsia="de-DE"/>
         </w:rPr>
-        <w:br/>
-        <w:t>Définit les besoins, les priorités et valide les fonctionnalités.</w:t>
-      </w:r>
-    </w:p>
-    <w:p>
-      <w:pPr>
-        <w:pStyle w:val="NormalWeb"/>
+        <w:t>Owner</w:t>
+      </w:r>
+      <w:proofErr w:type="spellEnd"/>
+      <w:r>
         <w:rPr>
           <w:rFonts w:ascii="Arial" w:hAnsi="Arial"/>
           <w:sz w:val="22"/>
           <w:lang w:eastAsia="de-DE"/>
         </w:rPr>
-      </w:pPr>
+        <w:t xml:space="preserve"> : Leon </w:t>
+      </w:r>
+      <w:proofErr w:type="spellStart"/>
       <w:r>
         <w:rPr>
           <w:rFonts w:ascii="Arial" w:hAnsi="Arial"/>
           <w:sz w:val="22"/>
           <w:lang w:eastAsia="de-DE"/>
         </w:rPr>
-        <w:t>Scrum Master : Jules Crausaz</w:t>
-      </w:r>
+        <w:t>Fejzaj</w:t>
+      </w:r>
+      <w:proofErr w:type="spellEnd"/>
+      <w:r>
+        <w:rPr>
+          <w:rFonts w:ascii="Arial" w:hAnsi="Arial"/>
+          <w:sz w:val="22"/>
+          <w:lang w:eastAsia="de-DE"/>
+        </w:rPr>
+        <w:br/>
+        <w:t>Définit les besoins, les priorités et valide les fonctionnalités.</w:t>
+      </w:r>
+    </w:p>
+    <w:p>
+      <w:pPr>
+        <w:pStyle w:val="NormalWeb"/>
+        <w:rPr>
+          <w:rFonts w:ascii="Arial" w:hAnsi="Arial"/>
+          <w:sz w:val="22"/>
+          <w:lang w:eastAsia="de-DE"/>
+        </w:rPr>
+      </w:pPr>
+      <w:r>
+        <w:rPr>
+          <w:rFonts w:ascii="Arial" w:hAnsi="Arial"/>
+          <w:sz w:val="22"/>
+          <w:lang w:eastAsia="de-DE"/>
+        </w:rPr>
+        <w:t xml:space="preserve">Scrum Master : Jules </w:t>
+      </w:r>
+      <w:proofErr w:type="spellStart"/>
+      <w:r>
+        <w:rPr>
+          <w:rFonts w:ascii="Arial" w:hAnsi="Arial"/>
+          <w:sz w:val="22"/>
+          <w:lang w:eastAsia="de-DE"/>
+        </w:rPr>
+        <w:t>Crausaz</w:t>
+      </w:r>
+      <w:proofErr w:type="spellEnd"/>
       <w:r>
         <w:rPr>
           <w:rFonts w:ascii="Arial" w:hAnsi="Arial"/>
@@ -3504,7 +3588,21 @@
         <w:rPr>
           <w:lang w:val="fr-CH"/>
         </w:rPr>
-        <w:t>Avec des commits fréquents à chaque étape.</w:t>
+        <w:t xml:space="preserve">Avec des </w:t>
+      </w:r>
+      <w:proofErr w:type="spellStart"/>
+      <w:r>
+        <w:rPr>
+          <w:lang w:val="fr-CH"/>
+        </w:rPr>
+        <w:t>commits</w:t>
+      </w:r>
+      <w:proofErr w:type="spellEnd"/>
+      <w:r>
+        <w:rPr>
+          <w:lang w:val="fr-CH"/>
+        </w:rPr>
+        <w:t xml:space="preserve"> fréquents à chaque étape.</w:t>
       </w:r>
     </w:p>
     <w:p>
@@ -3552,7 +3650,19 @@
         <w:rPr>
           <w:lang w:val="fr-CH"/>
         </w:rPr>
-        <w:t>ave un tag</w:t>
+        <w:t>ave</w:t>
+      </w:r>
+      <w:r>
+        <w:rPr>
+          <w:lang w:val="fr-CH"/>
+        </w:rPr>
+        <w:t>c</w:t>
+      </w:r>
+      <w:r>
+        <w:rPr>
+          <w:lang w:val="fr-CH"/>
+        </w:rPr>
+        <w:t xml:space="preserve"> un tag</w:t>
       </w:r>
     </w:p>
     <w:p>
@@ -5087,7 +5197,21 @@
               <w:rPr>
                 <w:rStyle w:val="Cgras"/>
               </w:rPr>
-              <w:t>Résultat obt.</w:t>
+              <w:t xml:space="preserve">Résultat </w:t>
+            </w:r>
+            <w:proofErr w:type="spellStart"/>
+            <w:r>
+              <w:rPr>
+                <w:rStyle w:val="Cgras"/>
+              </w:rPr>
+              <w:t>obt</w:t>
+            </w:r>
+            <w:proofErr w:type="spellEnd"/>
+            <w:r>
+              <w:rPr>
+                <w:rStyle w:val="Cgras"/>
+              </w:rPr>
+              <w:t>.</w:t>
             </w:r>
             <w:r>
               <w:rPr>
@@ -5485,7 +5609,21 @@
               <w:rPr>
                 <w:rStyle w:val="Cgras"/>
               </w:rPr>
-              <w:t>Résultat obt.</w:t>
+              <w:t xml:space="preserve">Résultat </w:t>
+            </w:r>
+            <w:proofErr w:type="spellStart"/>
+            <w:r>
+              <w:rPr>
+                <w:rStyle w:val="Cgras"/>
+              </w:rPr>
+              <w:t>obt</w:t>
+            </w:r>
+            <w:proofErr w:type="spellEnd"/>
+            <w:r>
+              <w:rPr>
+                <w:rStyle w:val="Cgras"/>
+              </w:rPr>
+              <w:t>.</w:t>
             </w:r>
             <w:r>
               <w:rPr>
@@ -6355,7 +6493,6 @@
                 <w:dataBinding w:prefixMappings="xmlns:ns0='http://purl.org/dc/elements/1.1/' xmlns:ns1='http://schemas.openxmlformats.org/package/2006/metadata/core-properties' " w:xpath="/ns1:coreProperties[1]/ns0:creator[1]" w:storeItemID="{6C3C8BC8-F283-45AE-878A-BAB7291924A1}"/>
                 <w:text/>
               </w:sdtPr>
-              <w:sdtEndPr/>
               <w:sdtContent>
                 <w:tc>
                   <w:tcPr>
@@ -6481,7 +6618,7 @@
                   <w:rPr>
                     <w:lang w:val="fr-CH"/>
                   </w:rPr>
-                  <w:t>12.12.2025 14:24</w:t>
+                  <w:t>12.12.2025 16:40</w:t>
                 </w:r>
                 <w:r>
                   <w:rPr>
@@ -6659,7 +6796,6 @@
                 <w:dataBinding w:prefixMappings="xmlns:ns0='http://purl.org/dc/elements/1.1/' xmlns:ns1='http://schemas.openxmlformats.org/package/2006/metadata/core-properties' " w:xpath="/ns1:coreProperties[1]/ns0:creator[1]" w:storeItemID="{6C3C8BC8-F283-45AE-878A-BAB7291924A1}"/>
                 <w:text/>
               </w:sdtPr>
-              <w:sdtEndPr/>
               <w:sdtContent>
                 <w:tc>
                   <w:tcPr>
@@ -6779,7 +6915,7 @@
                   <w:rPr>
                     <w:lang w:val="fr-CH"/>
                   </w:rPr>
-                  <w:t>12.12.2025 14:24</w:t>
+                  <w:t>12.12.2025 16:40</w:t>
                 </w:r>
                 <w:r>
                   <w:rPr>
@@ -6873,7 +7009,6 @@
                 <w:dataBinding w:prefixMappings="xmlns:ns0='http://purl.org/dc/elements/1.1/' xmlns:ns1='http://schemas.openxmlformats.org/package/2006/metadata/core-properties' " w:xpath="/ns1:coreProperties[1]/ns0:creator[1]" w:storeItemID="{6C3C8BC8-F283-45AE-878A-BAB7291924A1}"/>
                 <w:text/>
               </w:sdtPr>
-              <w:sdtEndPr/>
               <w:sdtContent>
                 <w:tc>
                   <w:tcPr>
@@ -6993,7 +7128,7 @@
                   <w:rPr>
                     <w:lang w:val="fr-CH"/>
                   </w:rPr>
-                  <w:t>12.12.2025 14:24</w:t>
+                  <w:t>12.12.2025 16:40</w:t>
                 </w:r>
                 <w:r>
                   <w:rPr>
@@ -10637,6 +10772,7 @@
     <w:rsid w:val="00084953"/>
     <w:rsid w:val="000D7B7F"/>
     <w:rsid w:val="000E21A0"/>
+    <w:rsid w:val="001068FC"/>
     <w:rsid w:val="0014790F"/>
     <w:rsid w:val="00153955"/>
     <w:rsid w:val="00186045"/>
@@ -10648,6 +10784,7 @@
     <w:rsid w:val="00266B9C"/>
     <w:rsid w:val="002D2F6B"/>
     <w:rsid w:val="002E369C"/>
+    <w:rsid w:val="00301AE9"/>
     <w:rsid w:val="00307334"/>
     <w:rsid w:val="00324E4C"/>
     <w:rsid w:val="0034015A"/>

</xml_diff>

<commit_message>
Mise à jour de certaines parties de la documentation
</commit_message>
<xml_diff>
--- a/documentation/3_Documentation_Projet.docx
+++ b/documentation/3_Documentation_Projet.docx
@@ -2847,21 +2847,7 @@
         <w:rPr>
           <w:lang w:val="fr-CH"/>
         </w:rPr>
-        <w:t xml:space="preserve">Le Product </w:t>
-      </w:r>
-      <w:proofErr w:type="spellStart"/>
-      <w:r>
-        <w:rPr>
-          <w:lang w:val="fr-CH"/>
-        </w:rPr>
-        <w:t>Owner</w:t>
-      </w:r>
-      <w:proofErr w:type="spellEnd"/>
-      <w:r>
-        <w:rPr>
-          <w:lang w:val="fr-CH"/>
-        </w:rPr>
-        <w:t xml:space="preserve"> fixe les priorités.</w:t>
+        <w:t>Le Product Owner fixe les priorités.</w:t>
       </w:r>
     </w:p>
     <w:p>
@@ -2967,25 +2953,7 @@
           <w:sz w:val="22"/>
           <w:lang w:eastAsia="de-DE"/>
         </w:rPr>
-        <w:t xml:space="preserve">Product </w:t>
-      </w:r>
-      <w:proofErr w:type="spellStart"/>
-      <w:r>
-        <w:rPr>
-          <w:rFonts w:ascii="Arial" w:hAnsi="Arial"/>
-          <w:sz w:val="22"/>
-          <w:lang w:eastAsia="de-DE"/>
-        </w:rPr>
-        <w:t>Owner</w:t>
-      </w:r>
-      <w:proofErr w:type="spellEnd"/>
-      <w:r>
-        <w:rPr>
-          <w:rFonts w:ascii="Arial" w:hAnsi="Arial"/>
-          <w:sz w:val="22"/>
-          <w:lang w:eastAsia="de-DE"/>
-        </w:rPr>
-        <w:t xml:space="preserve"> : Leon Fejzaj</w:t>
+        <w:t>Product Owner : Leon Fejzaj</w:t>
       </w:r>
       <w:r>
         <w:rPr>
@@ -3209,13 +3177,13 @@
         </w:numPr>
       </w:pPr>
       <w:bookmarkStart w:id="14" w:name="_Toc250790974"/>
-      <w:bookmarkStart w:id="15" w:name="_Toc114965598"/>
-      <w:bookmarkStart w:id="16" w:name="_Toc218844352"/>
+      <w:bookmarkStart w:id="15" w:name="_Toc218844352"/>
+      <w:bookmarkStart w:id="16" w:name="_Toc114965598"/>
       <w:r>
         <w:t>Objectifs du système</w:t>
       </w:r>
       <w:bookmarkEnd w:id="14"/>
-      <w:bookmarkEnd w:id="16"/>
+      <w:bookmarkEnd w:id="15"/>
     </w:p>
     <w:p>
       <w:pPr>
@@ -3464,7 +3432,7 @@
       </w:pPr>
       <w:bookmarkStart w:id="17" w:name="_Toc250790975"/>
       <w:bookmarkStart w:id="18" w:name="_Toc218844353"/>
-      <w:bookmarkEnd w:id="15"/>
+      <w:bookmarkEnd w:id="16"/>
       <w:r>
         <w:lastRenderedPageBreak/>
         <w:t>Variantes</w:t>
@@ -4154,14 +4122,14 @@
           <w:numId w:val="1"/>
         </w:numPr>
       </w:pPr>
-      <w:bookmarkStart w:id="24" w:name="_Toc250790980"/>
-      <w:bookmarkStart w:id="25" w:name="_Toc218844356"/>
+      <w:bookmarkStart w:id="24" w:name="_Toc218844356"/>
+      <w:bookmarkStart w:id="25" w:name="_Toc250790980"/>
       <w:bookmarkEnd w:id="23"/>
       <w:r>
         <w:lastRenderedPageBreak/>
         <w:t>Analyse</w:t>
       </w:r>
-      <w:bookmarkEnd w:id="25"/>
+      <w:bookmarkEnd w:id="24"/>
     </w:p>
     <w:p>
       <w:pPr>
@@ -4226,7 +4194,7 @@
         <w:lastRenderedPageBreak/>
         <w:t>Concept</w:t>
       </w:r>
-      <w:bookmarkEnd w:id="24"/>
+      <w:bookmarkEnd w:id="25"/>
       <w:bookmarkEnd w:id="29"/>
       <w:r>
         <w:t>ion</w:t>
@@ -5491,13 +5459,13 @@
       <w:pPr>
         <w:pStyle w:val="Titre1"/>
       </w:pPr>
-      <w:bookmarkStart w:id="49" w:name="_Toc250790996"/>
-      <w:bookmarkStart w:id="50" w:name="_Toc218844372"/>
+      <w:bookmarkStart w:id="49" w:name="_Toc218844372"/>
+      <w:bookmarkStart w:id="50" w:name="_Toc250790996"/>
       <w:r>
         <w:lastRenderedPageBreak/>
         <w:t>Conclusion</w:t>
       </w:r>
-      <w:bookmarkEnd w:id="50"/>
+      <w:bookmarkEnd w:id="49"/>
     </w:p>
     <w:p>
       <w:pPr>
@@ -5559,13 +5527,49 @@
       <w:r>
         <w:t xml:space="preserve">Conclusion du module de </w:t>
       </w:r>
-      <w:r>
-        <w:rPr>
-          <w:highlight w:val="yellow"/>
-        </w:rPr>
-        <w:t>membre2</w:t>
-      </w:r>
       <w:bookmarkEnd w:id="54"/>
+      <w:r>
+        <w:t>Lorenzo</w:t>
+      </w:r>
+    </w:p>
+    <w:p>
+      <w:pPr>
+        <w:pStyle w:val="BITTextkrper"/>
+        <w:rPr>
+          <w:lang w:val="fr-CH"/>
+        </w:rPr>
+      </w:pPr>
+      <w:r>
+        <w:rPr>
+          <w:lang w:val="fr-CH"/>
+        </w:rPr>
+        <w:t xml:space="preserve">Je trouve que ce module était intéressant </w:t>
+      </w:r>
+      <w:r>
+        <w:rPr>
+          <w:lang w:val="fr-CH"/>
+        </w:rPr>
+        <w:t>et plein de choses à apprendre. Malgré le fait que j’ai loupé la 4</w:t>
+      </w:r>
+      <w:r>
+        <w:rPr>
+          <w:vertAlign w:val="superscript"/>
+          <w:lang w:val="fr-CH"/>
+        </w:rPr>
+        <w:t>ème</w:t>
+      </w:r>
+      <w:r>
+        <w:rPr>
+          <w:lang w:val="fr-CH"/>
+        </w:rPr>
+        <w:t xml:space="preserve"> semaine de ce module, je l’ai trouvé passionnant et très éduc</w:t>
+      </w:r>
+      <w:r>
+        <w:rPr>
+          <w:lang w:val="fr-CH"/>
+        </w:rPr>
+        <w:t>ateur sur comment un projet en groupe se déroule.</w:t>
+      </w:r>
     </w:p>
     <w:p>
       <w:pPr>
@@ -5626,7 +5630,7 @@
       </w:r>
       <w:bookmarkStart w:id="57" w:name="_Toc114965612"/>
       <w:bookmarkStart w:id="58" w:name="_Toc250790997"/>
-      <w:bookmarkEnd w:id="49"/>
+      <w:bookmarkEnd w:id="50"/>
       <w:bookmarkEnd w:id="56"/>
     </w:p>
     <w:p>
@@ -6340,7 +6344,7 @@
                   <w:fldChar w:fldCharType="separate"/>
                 </w:r>
                 <w:r>
-                  <w:t>19.12.2025 08:43</w:t>
+                  <w:t>09.01.2026 10:27</w:t>
                 </w:r>
                 <w:r>
                   <w:rPr>
@@ -6676,7 +6680,7 @@
                   <w:fldChar w:fldCharType="separate"/>
                 </w:r>
                 <w:r>
-                  <w:t>19.12.2025 08:43</w:t>
+                  <w:t>09.01.2026 10:27</w:t>
                 </w:r>
                 <w:r>
                   <w:rPr>
@@ -6880,7 +6884,7 @@
                   <w:fldChar w:fldCharType="separate"/>
                 </w:r>
                 <w:r>
-                  <w:t>19.12.2025 08:43</w:t>
+                  <w:t>09.01.2026 10:27</w:t>
                 </w:r>
                 <w:r>
                   <w:rPr>
@@ -9199,6 +9203,7 @@
   <w:style w:type="character" w:default="1" w:styleId="Policepardfaut">
     <w:name w:val="Default Paragraph Font"/>
     <w:uiPriority w:val="1"/>
+    <w:semiHidden/>
     <w:unhideWhenUsed/>
   </w:style>
   <w:style w:type="table" w:default="1" w:styleId="TableauNormal">
@@ -10486,11 +10491,13 @@
     <w:rsidRoot w:val="00540217"/>
     <w:rsid w:val="00047EE5"/>
     <w:rsid w:val="00084953"/>
+    <w:rsid w:val="000B2D4B"/>
     <w:rsid w:val="000D7B7F"/>
     <w:rsid w:val="000E21A0"/>
     <w:rsid w:val="0014790F"/>
     <w:rsid w:val="00153955"/>
     <w:rsid w:val="00186045"/>
+    <w:rsid w:val="001B3B14"/>
     <w:rsid w:val="001B6698"/>
     <w:rsid w:val="001F0E21"/>
     <w:rsid w:val="002139DC"/>

</xml_diff>